<commit_message>
Preprando paso a servidor Ubuntu
</commit_message>
<xml_diff>
--- a/Comandos Linux.docx
+++ b/Comandos Linux.docx
@@ -266,7 +266,7 @@
                   </wp:anchor>
                 </w:drawing>
               </mc:Choice>
-              <mc:Fallback xmlns:cx="http://schemas.microsoft.com/office/drawing/2014/chartex" xmlns:cx1="http://schemas.microsoft.com/office/drawing/2015/9/8/chartex" xmlns:cx2="http://schemas.microsoft.com/office/drawing/2015/10/21/chartex" xmlns:w16se="http://schemas.microsoft.com/office/word/2015/wordml/symex">
+              <mc:Fallback xmlns:w16se="http://schemas.microsoft.com/office/word/2015/wordml/symex" xmlns:cx2="http://schemas.microsoft.com/office/drawing/2015/10/21/chartex" xmlns:cx1="http://schemas.microsoft.com/office/drawing/2015/9/8/chartex" xmlns:cx="http://schemas.microsoft.com/office/drawing/2014/chartex">
                 <w:pict>
                   <v:group w14:anchorId="3B2FEF60" id="Grupo 149" o:spid="_x0000_s1026" style="position:absolute;margin-left:0;margin-top:0;width:8in;height:95.7pt;z-index:251662336;mso-width-percent:941;mso-height-percent:121;mso-top-percent:23;mso-position-horizontal:center;mso-position-horizontal-relative:page;mso-position-vertical-relative:page;mso-width-percent:941;mso-height-percent:121;mso-top-percent:23" coordorigin="" coordsize="73152,12161" o:gfxdata="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">
                     <v:shape id="Rectángulo 51" o:spid="_x0000_s1027" style="position:absolute;width:73152;height:11303;visibility:visible;mso-wrap-style:square;v-text-anchor:middle" coordsize="7312660,1129665" o:gfxdata="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" path="m,l7312660,r,1129665l3619500,733425,,1091565,,xe" fillcolor="#5b9bd5 [3204]" stroked="f" strokeweight="1pt">
@@ -446,7 +446,7 @@
                   </wp:anchor>
                 </w:drawing>
               </mc:Choice>
-              <mc:Fallback xmlns:cx="http://schemas.microsoft.com/office/drawing/2014/chartex" xmlns:cx1="http://schemas.microsoft.com/office/drawing/2015/9/8/chartex" xmlns:cx2="http://schemas.microsoft.com/office/drawing/2015/10/21/chartex" xmlns:w16se="http://schemas.microsoft.com/office/word/2015/wordml/symex">
+              <mc:Fallback xmlns:w16se="http://schemas.microsoft.com/office/word/2015/wordml/symex" xmlns:cx2="http://schemas.microsoft.com/office/drawing/2015/10/21/chartex" xmlns:cx1="http://schemas.microsoft.com/office/drawing/2015/9/8/chartex" xmlns:cx="http://schemas.microsoft.com/office/drawing/2014/chartex">
                 <w:pict>
                   <v:shapetype w14:anchorId="6EF0FE00" id="_x0000_t202" coordsize="21600,21600" o:spt="202" path="m,l,21600r21600,l21600,xe">
                     <v:stroke joinstyle="miter"/>
@@ -674,7 +674,7 @@
                   </wp:anchor>
                 </w:drawing>
               </mc:Choice>
-              <mc:Fallback xmlns:cx="http://schemas.microsoft.com/office/drawing/2014/chartex" xmlns:cx1="http://schemas.microsoft.com/office/drawing/2015/9/8/chartex" xmlns:cx2="http://schemas.microsoft.com/office/drawing/2015/10/21/chartex" xmlns:w16se="http://schemas.microsoft.com/office/word/2015/wordml/symex">
+              <mc:Fallback xmlns:w16se="http://schemas.microsoft.com/office/word/2015/wordml/symex" xmlns:cx2="http://schemas.microsoft.com/office/drawing/2015/10/21/chartex" xmlns:cx1="http://schemas.microsoft.com/office/drawing/2015/9/8/chartex" xmlns:cx="http://schemas.microsoft.com/office/drawing/2014/chartex">
                 <w:pict>
                   <v:shape w14:anchorId="61609A8A" id="Cuadro de texto 153" o:spid="_x0000_s1027" type="#_x0000_t202" style="position:absolute;margin-left:0;margin-top:0;width:8in;height:79.5pt;z-index:251661312;visibility:visible;mso-wrap-style:square;mso-width-percent:941;mso-height-percent:100;mso-top-percent:700;mso-wrap-distance-left:9pt;mso-wrap-distance-top:0;mso-wrap-distance-right:9pt;mso-wrap-distance-bottom:0;mso-position-horizontal:center;mso-position-horizontal-relative:page;mso-position-vertical-relative:page;mso-width-percent:941;mso-height-percent:100;mso-top-percent:700;mso-width-relative:page;mso-height-relative:page;v-text-anchor:top" o:gfxdata="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" filled="f" stroked="f" strokeweight=".5pt">
                     <v:textbox style="mso-fit-shape-to-text:t" inset="126pt,0,54pt,0">
@@ -910,7 +910,7 @@
                   </wp:anchor>
                 </w:drawing>
               </mc:Choice>
-              <mc:Fallback xmlns:cx="http://schemas.microsoft.com/office/drawing/2014/chartex" xmlns:cx1="http://schemas.microsoft.com/office/drawing/2015/9/8/chartex" xmlns:cx2="http://schemas.microsoft.com/office/drawing/2015/10/21/chartex" xmlns:w16se="http://schemas.microsoft.com/office/word/2015/wordml/symex">
+              <mc:Fallback xmlns:w16se="http://schemas.microsoft.com/office/word/2015/wordml/symex" xmlns:cx2="http://schemas.microsoft.com/office/drawing/2015/10/21/chartex" xmlns:cx1="http://schemas.microsoft.com/office/drawing/2015/9/8/chartex" xmlns:cx="http://schemas.microsoft.com/office/drawing/2014/chartex">
                 <w:pict>
                   <v:shapetype w14:anchorId="21CBFF64" id="_x0000_t202" coordsize="21600,21600" o:spt="202" path="m,l,21600r21600,l21600,xe">
                     <v:stroke joinstyle="miter"/>
@@ -1576,8 +1576,6 @@
       <w:r>
         <w:t xml:space="preserve"> inicia Telegram-cli</w:t>
       </w:r>
-      <w:bookmarkStart w:id="0" w:name="_GoBack"/>
-      <w:bookmarkEnd w:id="0"/>
     </w:p>
     <w:p>
       <w:pPr>
@@ -1727,9 +1725,72 @@
       <w:r>
         <w:t xml:space="preserve"> </w:t>
       </w:r>
-      <w:r>
-        <w:t>https://github.com/sirdan93/Mensajeria.git</w:t>
-      </w:r>
+      <w:hyperlink r:id="rId8" w:history="1">
+        <w:r>
+          <w:rPr>
+            <w:rStyle w:val="Hipervnculo"/>
+          </w:rPr>
+          <w:t>https://github.com/sirdan93/Mensajeria.git</w:t>
+        </w:r>
+      </w:hyperlink>
+    </w:p>
+    <w:p/>
+    <w:p>
+      <w:pPr>
+        <w:pStyle w:val="Ttulo2"/>
+        <w:numPr>
+          <w:ilvl w:val="0"/>
+          <w:numId w:val="1"/>
+        </w:numPr>
+      </w:pPr>
+      <w:r>
+        <w:t>Comandos MYSQL</w:t>
+      </w:r>
+    </w:p>
+    <w:p>
+      <w:r>
+        <w:t>Inicia MYSQL</w:t>
+      </w:r>
+      <w:r>
+        <w:sym w:font="Wingdings" w:char="F0E0"/>
+      </w:r>
+      <w:r>
+        <w:t xml:space="preserve"> </w:t>
+      </w:r>
+      <w:proofErr w:type="spellStart"/>
+      <w:r>
+        <w:t>mysql</w:t>
+      </w:r>
+      <w:proofErr w:type="spellEnd"/>
+      <w:r>
+        <w:t xml:space="preserve"> –u </w:t>
+      </w:r>
+      <w:proofErr w:type="spellStart"/>
+      <w:r>
+        <w:t>admin</w:t>
+      </w:r>
+      <w:proofErr w:type="spellEnd"/>
+      <w:r>
+        <w:t xml:space="preserve"> –p</w:t>
+      </w:r>
+    </w:p>
+    <w:p>
+      <w:hyperlink r:id="rId9" w:history="1">
+        <w:r>
+          <w:rPr>
+            <w:rStyle w:val="Hipervnculo"/>
+          </w:rPr>
+          <w:t>http://www.linux-party.com/index.php/menu-up/hemeroteca/89-basesdedatos/8347-exportar-e-importar-una-base-de-datos-mysql-desde-la-consola-shell-de-linux</w:t>
+        </w:r>
+      </w:hyperlink>
+    </w:p>
+    <w:p/>
+    <w:p>
+      <w:r>
+        <w:t>http://borrowbits.com/2013/04/borrar-directorio-no-vacio-en-linux/</w:t>
+      </w:r>
+      <w:bookmarkStart w:id="0" w:name="_GoBack"/>
+      <w:bookmarkEnd w:id="0"/>
     </w:p>
     <w:sectPr>
       <w:pgSz w:w="11906" w:h="16838"/>
@@ -2255,6 +2316,28 @@
       <w:szCs w:val="32"/>
     </w:rPr>
   </w:style>
+  <w:style w:type="paragraph" w:styleId="Ttulo2">
+    <w:name w:val="heading 2"/>
+    <w:basedOn w:val="Normal"/>
+    <w:next w:val="Normal"/>
+    <w:link w:val="Ttulo2Car"/>
+    <w:uiPriority w:val="9"/>
+    <w:unhideWhenUsed/>
+    <w:qFormat/>
+    <w:rsid w:val="00735F1B"/>
+    <w:pPr>
+      <w:keepNext/>
+      <w:keepLines/>
+      <w:spacing w:before="40" w:after="0"/>
+      <w:outlineLvl w:val="1"/>
+    </w:pPr>
+    <w:rPr>
+      <w:rFonts w:asciiTheme="majorHAnsi" w:eastAsiaTheme="majorEastAsia" w:hAnsiTheme="majorHAnsi" w:cstheme="majorBidi"/>
+      <w:color w:val="2E74B5" w:themeColor="accent1" w:themeShade="BF"/>
+      <w:sz w:val="26"/>
+      <w:szCs w:val="26"/>
+    </w:rPr>
+  </w:style>
   <w:style w:type="character" w:default="1" w:styleId="Fuentedeprrafopredeter">
     <w:name w:val="Default Paragraph Font"/>
     <w:uiPriority w:val="1"/>
@@ -2318,6 +2401,30 @@
       <w:color w:val="2E74B5" w:themeColor="accent1" w:themeShade="BF"/>
       <w:sz w:val="32"/>
       <w:szCs w:val="32"/>
+    </w:rPr>
+  </w:style>
+  <w:style w:type="character" w:styleId="Hipervnculo">
+    <w:name w:val="Hyperlink"/>
+    <w:basedOn w:val="Fuentedeprrafopredeter"/>
+    <w:uiPriority w:val="99"/>
+    <w:unhideWhenUsed/>
+    <w:rsid w:val="00735F1B"/>
+    <w:rPr>
+      <w:color w:val="0563C1" w:themeColor="hyperlink"/>
+      <w:u w:val="single"/>
+    </w:rPr>
+  </w:style>
+  <w:style w:type="character" w:customStyle="1" w:styleId="Ttulo2Car">
+    <w:name w:val="Título 2 Car"/>
+    <w:basedOn w:val="Fuentedeprrafopredeter"/>
+    <w:link w:val="Ttulo2"/>
+    <w:uiPriority w:val="9"/>
+    <w:rsid w:val="00735F1B"/>
+    <w:rPr>
+      <w:rFonts w:asciiTheme="majorHAnsi" w:eastAsiaTheme="majorEastAsia" w:hAnsiTheme="majorHAnsi" w:cstheme="majorBidi"/>
+      <w:color w:val="2E74B5" w:themeColor="accent1" w:themeShade="BF"/>
+      <w:sz w:val="26"/>
+      <w:szCs w:val="26"/>
     </w:rPr>
   </w:style>
 </w:styles>

</xml_diff>